<commit_message>
Correccion de caso de uso extendido
Docs: Se arregla un error de contextualizacion en el caso de uso extendido numero 15.
</commit_message>
<xml_diff>
--- a/04. Casos de uso/Casos de uso Extendidos/CU15.docx
+++ b/04. Casos de uso/Casos de uso Extendidos/CU15.docx
@@ -1,17 +1,17 @@
 
 <file path=word/document.xml><?xml version="1.0" encoding="utf-8"?>
-<w:document xmlns:wpc="http://schemas.microsoft.com/office/word/2010/wordprocessingCanvas" xmlns:cx="http://schemas.microsoft.com/office/drawing/2014/chartex" xmlns:cx1="http://schemas.microsoft.com/office/drawing/2015/9/8/chartex" xmlns:cx2="http://schemas.microsoft.com/office/drawing/2015/10/21/chartex" xmlns:cx3="http://schemas.microsoft.com/office/drawing/2016/5/9/chartex" xmlns:cx4="http://schemas.microsoft.com/office/drawing/2016/5/10/chartex" xmlns:cx5="http://schemas.microsoft.com/office/drawing/2016/5/11/chartex" xmlns:cx6="http://schemas.microsoft.com/office/drawing/2016/5/12/chartex" xmlns:cx7="http://schemas.microsoft.com/office/drawing/2016/5/13/chartex" xmlns:cx8="http://schemas.microsoft.com/office/drawing/2016/5/14/chartex" xmlns:mc="http://schemas.openxmlformats.org/markup-compatibility/2006" xmlns:aink="http://schemas.microsoft.com/office/drawing/2016/ink" xmlns:am3d="http://schemas.microsoft.com/office/drawing/2017/model3d" xmlns:o="urn:schemas-microsoft-com:office:office" xmlns:r="http://schemas.openxmlformats.org/officeDocument/2006/relationships" xmlns:m="http://schemas.openxmlformats.org/officeDocument/2006/math" xmlns:v="urn:schemas-microsoft-com:vml" xmlns:wp14="http://schemas.microsoft.com/office/word/2010/wordprocessingDrawing" xmlns:wp="http://schemas.openxmlformats.org/drawingml/2006/wordprocessingDrawing" xmlns:w10="urn:schemas-microsoft-com:office:word" xmlns:w="http://schemas.openxmlformats.org/wordprocessingml/2006/main" xmlns:w14="http://schemas.microsoft.com/office/word/2010/wordml" xmlns:w15="http://schemas.microsoft.com/office/word/2012/wordml" xmlns:w16cid="http://schemas.microsoft.com/office/word/2016/wordml/cid" xmlns:w16se="http://schemas.microsoft.com/office/word/2015/wordml/symex" xmlns:wpg="http://schemas.microsoft.com/office/word/2010/wordprocessingGroup" xmlns:wpi="http://schemas.microsoft.com/office/word/2010/wordprocessingInk" xmlns:wne="http://schemas.microsoft.com/office/word/2006/wordml" xmlns:wps="http://schemas.microsoft.com/office/word/2010/wordprocessingShape" mc:Ignorable="w14 w15 w16se w16cid wp14">
+<w:document xmlns:wpc="http://schemas.microsoft.com/office/word/2010/wordprocessingCanvas" xmlns:cx="http://schemas.microsoft.com/office/drawing/2014/chartex" xmlns:cx1="http://schemas.microsoft.com/office/drawing/2015/9/8/chartex" xmlns:cx2="http://schemas.microsoft.com/office/drawing/2015/10/21/chartex" xmlns:cx3="http://schemas.microsoft.com/office/drawing/2016/5/9/chartex" xmlns:cx4="http://schemas.microsoft.com/office/drawing/2016/5/10/chartex" xmlns:cx5="http://schemas.microsoft.com/office/drawing/2016/5/11/chartex" xmlns:cx6="http://schemas.microsoft.com/office/drawing/2016/5/12/chartex" xmlns:cx7="http://schemas.microsoft.com/office/drawing/2016/5/13/chartex" xmlns:cx8="http://schemas.microsoft.com/office/drawing/2016/5/14/chartex" xmlns:mc="http://schemas.openxmlformats.org/markup-compatibility/2006" xmlns:aink="http://schemas.microsoft.com/office/drawing/2016/ink" xmlns:am3d="http://schemas.microsoft.com/office/drawing/2017/model3d" xmlns:o="urn:schemas-microsoft-com:office:office" xmlns:r="http://schemas.openxmlformats.org/officeDocument/2006/relationships" xmlns:m="http://schemas.openxmlformats.org/officeDocument/2006/math" xmlns:v="urn:schemas-microsoft-com:vml" xmlns:wp14="http://schemas.microsoft.com/office/word/2010/wordprocessingDrawing" xmlns:wp="http://schemas.openxmlformats.org/drawingml/2006/wordprocessingDrawing" xmlns:w10="urn:schemas-microsoft-com:office:word" xmlns:w="http://schemas.openxmlformats.org/wordprocessingml/2006/main" xmlns:w14="http://schemas.microsoft.com/office/word/2010/wordml" xmlns:w15="http://schemas.microsoft.com/office/word/2012/wordml" xmlns:w16cex="http://schemas.microsoft.com/office/word/2018/wordml/cex" xmlns:w16cid="http://schemas.microsoft.com/office/word/2016/wordml/cid" xmlns:w16="http://schemas.microsoft.com/office/word/2018/wordml" xmlns:w16se="http://schemas.microsoft.com/office/word/2015/wordml/symex" xmlns:wpg="http://schemas.microsoft.com/office/word/2010/wordprocessingGroup" xmlns:wpi="http://schemas.microsoft.com/office/word/2010/wordprocessingInk" xmlns:wne="http://schemas.microsoft.com/office/word/2006/wordml" xmlns:wps="http://schemas.microsoft.com/office/word/2010/wordprocessingShape" mc:Ignorable="w14 w15 w16se w16cid w16 w16cex wp14">
   <w:body>
     <w:tbl>
       <w:tblPr>
         <w:tblW w:w="8781" w:type="dxa"/>
         <w:tblBorders>
-          <w:top w:val="single" w:color="auto" w:sz="4" w:space="0"/>
-          <w:left w:val="single" w:color="auto" w:sz="4" w:space="0"/>
-          <w:bottom w:val="single" w:color="auto" w:sz="4" w:space="0"/>
-          <w:right w:val="single" w:color="auto" w:sz="4" w:space="0"/>
-          <w:insideH w:val="single" w:color="auto" w:sz="4" w:space="0"/>
-          <w:insideV w:val="single" w:color="auto" w:sz="4" w:space="0"/>
+          <w:top w:val="single" w:sz="4" w:space="0" w:color="auto"/>
+          <w:left w:val="single" w:sz="4" w:space="0" w:color="auto"/>
+          <w:bottom w:val="single" w:sz="4" w:space="0" w:color="auto"/>
+          <w:right w:val="single" w:sz="4" w:space="0" w:color="auto"/>
+          <w:insideH w:val="single" w:sz="4" w:space="0" w:color="auto"/>
+          <w:insideV w:val="single" w:sz="4" w:space="0" w:color="auto"/>
         </w:tblBorders>
         <w:tblCellMar>
           <w:left w:w="70" w:type="dxa"/>
@@ -36,7 +36,6 @@
           <w:tcPr>
             <w:tcW w:w="2668" w:type="dxa"/>
             <w:gridSpan w:val="2"/>
-            <w:tcMar/>
           </w:tcPr>
           <w:p>
             <w:pPr>
@@ -62,7 +61,6 @@
           <w:tcPr>
             <w:tcW w:w="5978" w:type="dxa"/>
             <w:gridSpan w:val="2"/>
-            <w:tcMar/>
           </w:tcPr>
           <w:p>
             <w:pPr>
@@ -93,7 +91,6 @@
           <w:tcPr>
             <w:tcW w:w="2668" w:type="dxa"/>
             <w:gridSpan w:val="2"/>
-            <w:tcMar/>
           </w:tcPr>
           <w:p>
             <w:pPr>
@@ -119,7 +116,6 @@
           <w:tcPr>
             <w:tcW w:w="5978" w:type="dxa"/>
             <w:gridSpan w:val="2"/>
-            <w:tcMar/>
           </w:tcPr>
           <w:p>
             <w:pPr>
@@ -150,7 +146,6 @@
           <w:tcPr>
             <w:tcW w:w="2668" w:type="dxa"/>
             <w:gridSpan w:val="2"/>
-            <w:tcMar/>
           </w:tcPr>
           <w:p>
             <w:pPr>
@@ -176,33 +171,15 @@
           <w:tcPr>
             <w:tcW w:w="5978" w:type="dxa"/>
             <w:gridSpan w:val="2"/>
-            <w:tcMar/>
-          </w:tcPr>
-          <w:p>
-            <w:pPr>
-              <w:pStyle w:val="Normal"/>
-              <w:bidi w:val="0"/>
-              <w:spacing w:before="0" w:beforeAutospacing="off" w:after="0" w:afterAutospacing="off" w:line="240" w:lineRule="auto"/>
-              <w:ind w:left="0" w:right="0"/>
-              <w:jc w:val="left"/>
-            </w:pPr>
-            <w:proofErr w:type="spellStart"/>
-            <w:r>
-              <w:rPr>
-                <w:rFonts w:ascii="Arial" w:hAnsi="Arial" w:cs="Arial"/>
-                <w:sz w:val="22"/>
-                <w:szCs w:val="22"/>
-              </w:rPr>
-              <w:t>Maria</w:t>
-            </w:r>
-            <w:proofErr w:type="spellEnd"/>
-            <w:r>
-              <w:rPr>
-                <w:rFonts w:ascii="Arial" w:hAnsi="Arial" w:cs="Arial"/>
-                <w:sz w:val="22"/>
-                <w:szCs w:val="22"/>
-              </w:rPr>
-              <w:t xml:space="preserve"> Jimienez.</w:t>
+          </w:tcPr>
+          <w:p>
+            <w:r>
+              <w:rPr>
+                <w:rFonts w:ascii="Arial" w:hAnsi="Arial" w:cs="Arial"/>
+                <w:sz w:val="22"/>
+                <w:szCs w:val="22"/>
+              </w:rPr>
+              <w:t>Maria Jimienez.</w:t>
             </w:r>
           </w:p>
           <w:p>
@@ -234,7 +211,6 @@
           <w:tcPr>
             <w:tcW w:w="2668" w:type="dxa"/>
             <w:gridSpan w:val="2"/>
-            <w:tcMar/>
           </w:tcPr>
           <w:p>
             <w:pPr>
@@ -260,7 +236,6 @@
           <w:tcPr>
             <w:tcW w:w="5978" w:type="dxa"/>
             <w:gridSpan w:val="2"/>
-            <w:tcMar/>
           </w:tcPr>
           <w:p>
             <w:pPr>
@@ -291,7 +266,6 @@
           <w:tcPr>
             <w:tcW w:w="2668" w:type="dxa"/>
             <w:gridSpan w:val="2"/>
-            <w:tcMar/>
           </w:tcPr>
           <w:p>
             <w:pPr>
@@ -317,7 +291,6 @@
           <w:tcPr>
             <w:tcW w:w="5978" w:type="dxa"/>
             <w:gridSpan w:val="2"/>
-            <w:tcMar/>
           </w:tcPr>
           <w:p>
             <w:pPr>
@@ -346,7 +319,6 @@
           <w:tcPr>
             <w:tcW w:w="2668" w:type="dxa"/>
             <w:gridSpan w:val="2"/>
-            <w:tcMar/>
           </w:tcPr>
           <w:p>
             <w:pPr>
@@ -372,23 +344,23 @@
           <w:tcPr>
             <w:tcW w:w="5978" w:type="dxa"/>
             <w:gridSpan w:val="2"/>
-            <w:tcMar/>
-          </w:tcPr>
-          <w:p>
-            <w:pPr>
-              <w:pStyle w:val="Normal"/>
-              <w:bidi w:val="0"/>
-              <w:spacing w:before="0" w:beforeAutospacing="off" w:after="0" w:afterAutospacing="off" w:line="240" w:lineRule="auto"/>
-              <w:ind w:left="0" w:right="0"/>
-              <w:jc w:val="left"/>
-            </w:pPr>
-            <w:r>
-              <w:rPr>
-                <w:rFonts w:ascii="Arial" w:hAnsi="Arial" w:cs="Arial"/>
-                <w:sz w:val="22"/>
-                <w:szCs w:val="22"/>
-              </w:rPr>
-              <w:t>Administrador.</w:t>
+          </w:tcPr>
+          <w:p>
+            <w:r>
+              <w:rPr>
+                <w:rFonts w:ascii="Arial" w:hAnsi="Arial" w:cs="Arial"/>
+                <w:sz w:val="22"/>
+                <w:szCs w:val="22"/>
+              </w:rPr>
+              <w:t>Estudiante</w:t>
+            </w:r>
+            <w:r>
+              <w:rPr>
+                <w:rFonts w:ascii="Arial" w:hAnsi="Arial" w:cs="Arial"/>
+                <w:sz w:val="22"/>
+                <w:szCs w:val="22"/>
+              </w:rPr>
+              <w:t>.</w:t>
             </w:r>
           </w:p>
         </w:tc>
@@ -403,7 +375,6 @@
           <w:tcPr>
             <w:tcW w:w="2668" w:type="dxa"/>
             <w:gridSpan w:val="2"/>
-            <w:tcMar/>
           </w:tcPr>
           <w:p>
             <w:pPr>
@@ -429,16 +400,8 @@
           <w:tcPr>
             <w:tcW w:w="5978" w:type="dxa"/>
             <w:gridSpan w:val="2"/>
-            <w:tcMar/>
-          </w:tcPr>
-          <w:p>
-            <w:pPr>
-              <w:pStyle w:val="Normal"/>
-              <w:bidi w:val="0"/>
-              <w:spacing w:before="0" w:beforeAutospacing="off" w:after="0" w:afterAutospacing="off" w:line="240" w:lineRule="auto"/>
-              <w:ind w:left="0" w:right="0"/>
-              <w:jc w:val="left"/>
-            </w:pPr>
+          </w:tcPr>
+          <w:p>
             <w:r>
               <w:rPr>
                 <w:rFonts w:ascii="Arial" w:hAnsi="Arial" w:cs="Arial"/>
@@ -460,7 +423,6 @@
           <w:tcPr>
             <w:tcW w:w="2668" w:type="dxa"/>
             <w:gridSpan w:val="2"/>
-            <w:tcMar/>
           </w:tcPr>
           <w:p>
             <w:pPr>
@@ -486,15 +448,9 @@
           <w:tcPr>
             <w:tcW w:w="5978" w:type="dxa"/>
             <w:gridSpan w:val="2"/>
-            <w:tcMar/>
-          </w:tcPr>
-          <w:p>
-            <w:pPr>
-              <w:pStyle w:val="Normal"/>
-              <w:bidi w:val="0"/>
-              <w:spacing w:before="0" w:beforeAutospacing="off" w:after="0" w:afterAutospacing="off" w:line="240" w:lineRule="auto"/>
-              <w:ind w:left="0" w:right="0"/>
-              <w:jc w:val="left"/>
+          </w:tcPr>
+          <w:p>
+            <w:pPr>
               <w:rPr>
                 <w:rFonts w:ascii="Arial" w:hAnsi="Arial" w:cs="Arial"/>
                 <w:sz w:val="22"/>
@@ -523,7 +479,6 @@
           <w:tcPr>
             <w:tcW w:w="1388" w:type="dxa"/>
             <w:vMerge w:val="restart"/>
-            <w:tcMar/>
           </w:tcPr>
           <w:p>
             <w:pPr>
@@ -548,7 +503,6 @@
         <w:tc>
           <w:tcPr>
             <w:tcW w:w="1280" w:type="dxa"/>
-            <w:tcMar/>
           </w:tcPr>
           <w:p>
             <w:pPr>
@@ -575,7 +529,6 @@
             <w:tcW w:w="5978" w:type="dxa"/>
             <w:gridSpan w:val="2"/>
             <w:shd w:val="clear" w:color="auto" w:fill="auto"/>
-            <w:tcMar/>
           </w:tcPr>
           <w:p>
             <w:pPr>
@@ -586,8 +539,6 @@
                 <w:lang w:val="es-MX"/>
               </w:rPr>
             </w:pPr>
-            <w:bookmarkStart w:name="_GoBack" w:id="0"/>
-            <w:bookmarkEnd w:id="0"/>
           </w:p>
         </w:tc>
       </w:tr>
@@ -602,7 +553,6 @@
           <w:tcPr>
             <w:tcW w:w="1388" w:type="dxa"/>
             <w:vMerge/>
-            <w:tcMar/>
           </w:tcPr>
           <w:p>
             <w:pPr>
@@ -619,7 +569,6 @@
         <w:tc>
           <w:tcPr>
             <w:tcW w:w="1280" w:type="dxa"/>
-            <w:tcMar/>
           </w:tcPr>
           <w:p>
             <w:pPr>
@@ -648,7 +597,6 @@
             <w:tcW w:w="5978" w:type="dxa"/>
             <w:gridSpan w:val="2"/>
             <w:shd w:val="clear" w:color="auto" w:fill="auto"/>
-            <w:tcMar/>
           </w:tcPr>
           <w:p>
             <w:pPr>
@@ -681,7 +629,6 @@
           <w:tcPr>
             <w:tcW w:w="2668" w:type="dxa"/>
             <w:gridSpan w:val="2"/>
-            <w:tcMar/>
           </w:tcPr>
           <w:p>
             <w:pPr>
@@ -707,7 +654,6 @@
           <w:tcPr>
             <w:tcW w:w="5978" w:type="dxa"/>
             <w:gridSpan w:val="2"/>
-            <w:tcMar/>
           </w:tcPr>
           <w:p>
             <w:pPr>
@@ -738,7 +684,6 @@
           <w:tcPr>
             <w:tcW w:w="8646" w:type="dxa"/>
             <w:gridSpan w:val="4"/>
-            <w:tcMar/>
           </w:tcPr>
           <w:p>
             <w:pPr>
@@ -784,7 +729,6 @@
           <w:tcPr>
             <w:tcW w:w="3812" w:type="dxa"/>
             <w:gridSpan w:val="3"/>
-            <w:tcMar/>
           </w:tcPr>
           <w:p>
             <w:pPr>
@@ -825,8 +769,8 @@
             <w:r>
               <w:rPr>
                 <w:rFonts w:ascii="Arial" w:hAnsi="Arial" w:cs="Arial"/>
-                <w:b w:val="1"/>
-                <w:bCs w:val="1"/>
+                <w:b/>
+                <w:bCs/>
                 <w:sz w:val="22"/>
                 <w:szCs w:val="22"/>
               </w:rPr>
@@ -852,8 +796,8 @@
             <w:r>
               <w:rPr>
                 <w:rFonts w:ascii="Arial" w:hAnsi="Arial" w:cs="Arial"/>
-                <w:b w:val="1"/>
-                <w:bCs w:val="1"/>
+                <w:b/>
+                <w:bCs/>
                 <w:sz w:val="22"/>
                 <w:szCs w:val="22"/>
               </w:rPr>
@@ -865,30 +809,13 @@
                 <w:sz w:val="22"/>
                 <w:szCs w:val="22"/>
               </w:rPr>
-              <w:t xml:space="preserve">El actor visualizará los retados </w:t>
-            </w:r>
-            <w:r>
-              <w:rPr>
-                <w:rFonts w:ascii="Arial" w:hAnsi="Arial" w:cs="Arial"/>
-                <w:sz w:val="22"/>
-                <w:szCs w:val="22"/>
-              </w:rPr>
-              <w:t>específicos</w:t>
-            </w:r>
-            <w:r>
-              <w:rPr>
-                <w:rFonts w:ascii="Arial" w:hAnsi="Arial" w:cs="Arial"/>
-                <w:sz w:val="22"/>
-                <w:szCs w:val="22"/>
-              </w:rPr>
-              <w:t>.</w:t>
+              <w:t>El actor visualizará los retados específicos.</w:t>
             </w:r>
           </w:p>
         </w:tc>
         <w:tc>
           <w:tcPr>
             <w:tcW w:w="4834" w:type="dxa"/>
-            <w:tcMar/>
           </w:tcPr>
           <w:p>
             <w:pPr>
@@ -921,21 +848,17 @@
           </w:p>
           <w:p>
             <w:pPr>
-              <w:pStyle w:val="Normal"/>
-              <w:spacing w:before="0" w:beforeAutospacing="off" w:after="0" w:afterAutospacing="off" w:line="240" w:lineRule="auto"/>
-              <w:ind w:left="0" w:right="0"/>
-              <w:jc w:val="left"/>
-              <w:rPr>
-                <w:rFonts w:ascii="Arial" w:hAnsi="Arial" w:cs="Arial"/>
-                <w:sz w:val="22"/>
-                <w:szCs w:val="22"/>
-              </w:rPr>
-            </w:pPr>
-            <w:r>
-              <w:rPr>
-                <w:rFonts w:ascii="Arial" w:hAnsi="Arial" w:cs="Arial"/>
-                <w:b w:val="1"/>
-                <w:bCs w:val="1"/>
+              <w:rPr>
+                <w:rFonts w:ascii="Arial" w:hAnsi="Arial" w:cs="Arial"/>
+                <w:sz w:val="22"/>
+                <w:szCs w:val="22"/>
+              </w:rPr>
+            </w:pPr>
+            <w:r>
+              <w:rPr>
+                <w:rFonts w:ascii="Arial" w:hAnsi="Arial" w:cs="Arial"/>
+                <w:b/>
+                <w:bCs/>
                 <w:sz w:val="22"/>
                 <w:szCs w:val="22"/>
               </w:rPr>
@@ -949,27 +872,18 @@
               </w:rPr>
               <w:t>El sistema mostrara la interfaz consultar retardos.</w:t>
             </w:r>
-            <w:proofErr w:type="gramStart"/>
-            <w:proofErr w:type="gramEnd"/>
-          </w:p>
-          <w:p>
-            <w:pPr>
-              <w:pStyle w:val="Normal"/>
-              <w:bidi w:val="0"/>
-              <w:spacing w:before="0" w:beforeAutospacing="off" w:after="0" w:afterAutospacing="off" w:line="240" w:lineRule="auto"/>
-              <w:ind w:left="0" w:right="0"/>
-              <w:jc w:val="left"/>
-              <w:rPr>
-                <w:rFonts w:ascii="Arial" w:hAnsi="Arial" w:cs="Arial"/>
-                <w:sz w:val="22"/>
-                <w:szCs w:val="22"/>
-              </w:rPr>
-            </w:pPr>
-            <w:r>
-              <w:rPr>
-                <w:rFonts w:ascii="Arial" w:hAnsi="Arial" w:cs="Arial"/>
-                <w:b w:val="0"/>
-                <w:bCs w:val="0"/>
+          </w:p>
+          <w:p>
+            <w:pPr>
+              <w:rPr>
+                <w:rFonts w:ascii="Arial" w:hAnsi="Arial" w:cs="Arial"/>
+                <w:sz w:val="22"/>
+                <w:szCs w:val="22"/>
+              </w:rPr>
+            </w:pPr>
+            <w:r>
+              <w:rPr>
+                <w:rFonts w:ascii="Arial" w:hAnsi="Arial" w:cs="Arial"/>
                 <w:sz w:val="22"/>
                 <w:szCs w:val="22"/>
               </w:rPr>
@@ -988,23 +902,22 @@
           <w:tcPr>
             <w:tcW w:w="3812" w:type="dxa"/>
             <w:gridSpan w:val="3"/>
-            <w:tcMar/>
-          </w:tcPr>
-          <w:p>
-            <w:pPr>
-              <w:rPr>
-                <w:rFonts w:ascii="Arial" w:hAnsi="Arial" w:cs="Arial"/>
-                <w:b w:val="1"/>
-                <w:bCs w:val="1"/>
-                <w:sz w:val="22"/>
-                <w:szCs w:val="22"/>
-              </w:rPr>
-            </w:pPr>
-            <w:r>
-              <w:rPr>
-                <w:rFonts w:ascii="Arial" w:hAnsi="Arial" w:cs="Arial"/>
-                <w:b w:val="1"/>
-                <w:bCs w:val="1"/>
+          </w:tcPr>
+          <w:p>
+            <w:pPr>
+              <w:rPr>
+                <w:rFonts w:ascii="Arial" w:hAnsi="Arial" w:cs="Arial"/>
+                <w:b/>
+                <w:bCs/>
+                <w:sz w:val="22"/>
+                <w:szCs w:val="22"/>
+              </w:rPr>
+            </w:pPr>
+            <w:r>
+              <w:rPr>
+                <w:rFonts w:ascii="Arial" w:hAnsi="Arial" w:cs="Arial"/>
+                <w:b/>
+                <w:bCs/>
                 <w:sz w:val="22"/>
                 <w:szCs w:val="22"/>
               </w:rPr>
@@ -1015,7 +928,6 @@
         <w:tc>
           <w:tcPr>
             <w:tcW w:w="4834" w:type="dxa"/>
-            <w:tcMar/>
           </w:tcPr>
           <w:p>
             <w:pPr>
@@ -1045,7 +957,6 @@
           <w:tcPr>
             <w:tcW w:w="8781" w:type="dxa"/>
             <w:gridSpan w:val="5"/>
-            <w:tcMar/>
           </w:tcPr>
           <w:p>
             <w:pPr>
@@ -1065,7 +976,6 @@
           </w:p>
           <w:p>
             <w:r>
-              <w:rPr/>
               <w:t>1.3.2 El actor presiona otra opción.</w:t>
             </w:r>
           </w:p>
@@ -1081,7 +991,6 @@
           <w:tcPr>
             <w:tcW w:w="8781" w:type="dxa"/>
             <w:gridSpan w:val="5"/>
-            <w:tcMar/>
           </w:tcPr>
           <w:p>
             <w:pPr>
@@ -1093,12 +1002,7 @@
           </w:p>
           <w:p>
             <w:r>
-              <w:rPr/>
-              <w:t>1.2.1 La interfaz no esté vinculada con la opción de gestionar usuarios</w:t>
-            </w:r>
-            <w:r>
-              <w:rPr/>
-              <w:t>.</w:t>
+              <w:t>1.2.1 La interfaz no esté vinculada con la opción de gestionar usuarios.</w:t>
             </w:r>
           </w:p>
         </w:tc>
@@ -1113,7 +1017,6 @@
           <w:tcPr>
             <w:tcW w:w="3812" w:type="dxa"/>
             <w:gridSpan w:val="3"/>
-            <w:tcMar/>
           </w:tcPr>
           <w:p>
             <w:pPr>
@@ -1138,32 +1041,22 @@
         <w:tc>
           <w:tcPr>
             <w:tcW w:w="4834" w:type="dxa"/>
-            <w:tcMar/>
-          </w:tcPr>
-          <w:p>
-            <w:pPr>
-              <w:rPr>
-                <w:rFonts w:ascii="Arial" w:hAnsi="Arial" w:cs="Arial"/>
-                <w:sz w:val="22"/>
-                <w:szCs w:val="22"/>
-              </w:rPr>
-            </w:pPr>
-            <w:r>
-              <w:rPr>
-                <w:rFonts w:ascii="Arial" w:hAnsi="Arial" w:cs="Arial"/>
-                <w:sz w:val="22"/>
-                <w:szCs w:val="22"/>
-                <w:u w:val="none"/>
-              </w:rPr>
-              <w:t>50</w:t>
-            </w:r>
-            <w:r>
-              <w:rPr>
-                <w:rFonts w:ascii="Arial" w:hAnsi="Arial" w:cs="Arial"/>
-                <w:sz w:val="22"/>
-                <w:szCs w:val="22"/>
-              </w:rPr>
-              <w:t xml:space="preserve"> día</w:t>
+          </w:tcPr>
+          <w:p>
+            <w:pPr>
+              <w:rPr>
+                <w:rFonts w:ascii="Arial" w:hAnsi="Arial" w:cs="Arial"/>
+                <w:sz w:val="22"/>
+                <w:szCs w:val="22"/>
+              </w:rPr>
+            </w:pPr>
+            <w:r>
+              <w:rPr>
+                <w:rFonts w:ascii="Arial" w:hAnsi="Arial" w:cs="Arial"/>
+                <w:sz w:val="22"/>
+                <w:szCs w:val="22"/>
+              </w:rPr>
+              <w:t>50 día</w:t>
             </w:r>
           </w:p>
         </w:tc>
@@ -1178,7 +1071,6 @@
           <w:tcPr>
             <w:tcW w:w="3812" w:type="dxa"/>
             <w:gridSpan w:val="3"/>
-            <w:tcMar/>
           </w:tcPr>
           <w:p>
             <w:pPr>
@@ -1203,7 +1095,6 @@
         <w:tc>
           <w:tcPr>
             <w:tcW w:w="4834" w:type="dxa"/>
-            <w:tcMar/>
           </w:tcPr>
           <w:p>
             <w:pPr>
@@ -1225,7 +1116,6 @@
           <w:tcPr>
             <w:tcW w:w="3812" w:type="dxa"/>
             <w:gridSpan w:val="3"/>
-            <w:tcMar/>
           </w:tcPr>
           <w:p>
             <w:pPr>
@@ -1261,7 +1151,6 @@
         <w:tc>
           <w:tcPr>
             <w:tcW w:w="4834" w:type="dxa"/>
-            <w:tcMar/>
           </w:tcPr>
           <w:p>
             <w:pPr>
@@ -1284,7 +1173,7 @@
     <w:p/>
     <w:p/>
     <w:sectPr>
-      <w:pgSz w:w="12240" w:h="15840" w:orient="portrait"/>
+      <w:pgSz w:w="12240" w:h="15840"/>
       <w:pgMar w:top="1417" w:right="1701" w:bottom="1417" w:left="1701" w:header="708" w:footer="708" w:gutter="0"/>
       <w:cols w:space="708"/>
       <w:docGrid w:linePitch="360"/>
@@ -1294,118 +1183,7 @@
 </file>
 
 <file path=word/numbering.xml><?xml version="1.0" encoding="utf-8"?>
-<w:numbering xmlns:wpc="http://schemas.microsoft.com/office/word/2010/wordprocessingCanvas" xmlns:cx="http://schemas.microsoft.com/office/drawing/2014/chartex" xmlns:cx1="http://schemas.microsoft.com/office/drawing/2015/9/8/chartex" xmlns:cx2="http://schemas.microsoft.com/office/drawing/2015/10/21/chartex" xmlns:cx3="http://schemas.microsoft.com/office/drawing/2016/5/9/chartex" xmlns:cx4="http://schemas.microsoft.com/office/drawing/2016/5/10/chartex" xmlns:cx5="http://schemas.microsoft.com/office/drawing/2016/5/11/chartex" xmlns:cx6="http://schemas.microsoft.com/office/drawing/2016/5/12/chartex" xmlns:cx7="http://schemas.microsoft.com/office/drawing/2016/5/13/chartex" xmlns:cx8="http://schemas.microsoft.com/office/drawing/2016/5/14/chartex" xmlns:mc="http://schemas.openxmlformats.org/markup-compatibility/2006" xmlns:aink="http://schemas.microsoft.com/office/drawing/2016/ink" xmlns:am3d="http://schemas.microsoft.com/office/drawing/2017/model3d" xmlns:o="urn:schemas-microsoft-com:office:office" xmlns:r="http://schemas.openxmlformats.org/officeDocument/2006/relationships" xmlns:m="http://schemas.openxmlformats.org/officeDocument/2006/math" xmlns:v="urn:schemas-microsoft-com:vml" xmlns:wp14="http://schemas.microsoft.com/office/word/2010/wordprocessingDrawing" xmlns:wp="http://schemas.openxmlformats.org/drawingml/2006/wordprocessingDrawing" xmlns:w10="urn:schemas-microsoft-com:office:word" xmlns:w="http://schemas.openxmlformats.org/wordprocessingml/2006/main" xmlns:w14="http://schemas.microsoft.com/office/word/2010/wordml" xmlns:w15="http://schemas.microsoft.com/office/word/2012/wordml" xmlns:w16cid="http://schemas.microsoft.com/office/word/2016/wordml/cid" xmlns:w16se="http://schemas.microsoft.com/office/word/2015/wordml/symex" xmlns:wpg="http://schemas.microsoft.com/office/word/2010/wordprocessingGroup" xmlns:wpi="http://schemas.microsoft.com/office/word/2010/wordprocessingInk" xmlns:wne="http://schemas.microsoft.com/office/word/2006/wordml" xmlns:wps="http://schemas.microsoft.com/office/word/2010/wordprocessingShape" mc:Ignorable="w14 w15 w16se w16cid wp14">
-  <w:abstractNum xmlns:w="http://schemas.openxmlformats.org/wordprocessingml/2006/main" w:abstractNumId="1">
-    <w:multiLevelType xmlns:w="http://schemas.openxmlformats.org/wordprocessingml/2006/main" w:val="hybridMultilevel"/>
-    <w:lvl xmlns:w="http://schemas.openxmlformats.org/wordprocessingml/2006/main" w:ilvl="0">
-      <w:start w:val="1"/>
-      <w:numFmt w:val="bullet"/>
-      <w:lvlText w:val=""/>
-      <w:lvlJc w:val="left"/>
-      <w:pPr>
-        <w:ind w:left="720" w:hanging="360"/>
-      </w:pPr>
-      <w:rPr>
-        <w:rFonts w:hint="default" w:ascii="Symbol" w:hAnsi="Symbol"/>
-      </w:rPr>
-    </w:lvl>
-    <w:lvl xmlns:w="http://schemas.openxmlformats.org/wordprocessingml/2006/main" w:ilvl="1">
-      <w:start w:val="1"/>
-      <w:numFmt w:val="bullet"/>
-      <w:lvlText w:val="o"/>
-      <w:lvlJc w:val="left"/>
-      <w:pPr>
-        <w:ind w:left="1440" w:hanging="360"/>
-      </w:pPr>
-      <w:rPr>
-        <w:rFonts w:hint="default" w:ascii="Courier New" w:hAnsi="Courier New"/>
-      </w:rPr>
-    </w:lvl>
-    <w:lvl xmlns:w="http://schemas.openxmlformats.org/wordprocessingml/2006/main" w:ilvl="2">
-      <w:start w:val="1"/>
-      <w:numFmt w:val="bullet"/>
-      <w:lvlText w:val=""/>
-      <w:lvlJc w:val="left"/>
-      <w:pPr>
-        <w:ind w:left="2160" w:hanging="360"/>
-      </w:pPr>
-      <w:rPr>
-        <w:rFonts w:hint="default" w:ascii="Wingdings" w:hAnsi="Wingdings"/>
-      </w:rPr>
-    </w:lvl>
-    <w:lvl xmlns:w="http://schemas.openxmlformats.org/wordprocessingml/2006/main" w:ilvl="3">
-      <w:start w:val="1"/>
-      <w:numFmt w:val="bullet"/>
-      <w:lvlText w:val=""/>
-      <w:lvlJc w:val="left"/>
-      <w:pPr>
-        <w:ind w:left="2880" w:hanging="360"/>
-      </w:pPr>
-      <w:rPr>
-        <w:rFonts w:hint="default" w:ascii="Symbol" w:hAnsi="Symbol"/>
-      </w:rPr>
-    </w:lvl>
-    <w:lvl xmlns:w="http://schemas.openxmlformats.org/wordprocessingml/2006/main" w:ilvl="4">
-      <w:start w:val="1"/>
-      <w:numFmt w:val="bullet"/>
-      <w:lvlText w:val="o"/>
-      <w:lvlJc w:val="left"/>
-      <w:pPr>
-        <w:ind w:left="3600" w:hanging="360"/>
-      </w:pPr>
-      <w:rPr>
-        <w:rFonts w:hint="default" w:ascii="Courier New" w:hAnsi="Courier New"/>
-      </w:rPr>
-    </w:lvl>
-    <w:lvl xmlns:w="http://schemas.openxmlformats.org/wordprocessingml/2006/main" w:ilvl="5">
-      <w:start w:val="1"/>
-      <w:numFmt w:val="bullet"/>
-      <w:lvlText w:val=""/>
-      <w:lvlJc w:val="left"/>
-      <w:pPr>
-        <w:ind w:left="4320" w:hanging="360"/>
-      </w:pPr>
-      <w:rPr>
-        <w:rFonts w:hint="default" w:ascii="Wingdings" w:hAnsi="Wingdings"/>
-      </w:rPr>
-    </w:lvl>
-    <w:lvl xmlns:w="http://schemas.openxmlformats.org/wordprocessingml/2006/main" w:ilvl="6">
-      <w:start w:val="1"/>
-      <w:numFmt w:val="bullet"/>
-      <w:lvlText w:val=""/>
-      <w:lvlJc w:val="left"/>
-      <w:pPr>
-        <w:ind w:left="5040" w:hanging="360"/>
-      </w:pPr>
-      <w:rPr>
-        <w:rFonts w:hint="default" w:ascii="Symbol" w:hAnsi="Symbol"/>
-      </w:rPr>
-    </w:lvl>
-    <w:lvl xmlns:w="http://schemas.openxmlformats.org/wordprocessingml/2006/main" w:ilvl="7">
-      <w:start w:val="1"/>
-      <w:numFmt w:val="bullet"/>
-      <w:lvlText w:val="o"/>
-      <w:lvlJc w:val="left"/>
-      <w:pPr>
-        <w:ind w:left="5760" w:hanging="360"/>
-      </w:pPr>
-      <w:rPr>
-        <w:rFonts w:hint="default" w:ascii="Courier New" w:hAnsi="Courier New"/>
-      </w:rPr>
-    </w:lvl>
-    <w:lvl xmlns:w="http://schemas.openxmlformats.org/wordprocessingml/2006/main" w:ilvl="8">
-      <w:start w:val="1"/>
-      <w:numFmt w:val="bullet"/>
-      <w:lvlText w:val=""/>
-      <w:lvlJc w:val="left"/>
-      <w:pPr>
-        <w:ind w:left="6480" w:hanging="360"/>
-      </w:pPr>
-      <w:rPr>
-        <w:rFonts w:hint="default" w:ascii="Wingdings" w:hAnsi="Wingdings"/>
-      </w:rPr>
-    </w:lvl>
-  </w:abstractNum>
+<w:numbering xmlns:wpc="http://schemas.microsoft.com/office/word/2010/wordprocessingCanvas" xmlns:cx="http://schemas.microsoft.com/office/drawing/2014/chartex" xmlns:cx1="http://schemas.microsoft.com/office/drawing/2015/9/8/chartex" xmlns:cx2="http://schemas.microsoft.com/office/drawing/2015/10/21/chartex" xmlns:cx3="http://schemas.microsoft.com/office/drawing/2016/5/9/chartex" xmlns:cx4="http://schemas.microsoft.com/office/drawing/2016/5/10/chartex" xmlns:cx5="http://schemas.microsoft.com/office/drawing/2016/5/11/chartex" xmlns:cx6="http://schemas.microsoft.com/office/drawing/2016/5/12/chartex" xmlns:cx7="http://schemas.microsoft.com/office/drawing/2016/5/13/chartex" xmlns:cx8="http://schemas.microsoft.com/office/drawing/2016/5/14/chartex" xmlns:mc="http://schemas.openxmlformats.org/markup-compatibility/2006" xmlns:aink="http://schemas.microsoft.com/office/drawing/2016/ink" xmlns:am3d="http://schemas.microsoft.com/office/drawing/2017/model3d" xmlns:o="urn:schemas-microsoft-com:office:office" xmlns:r="http://schemas.openxmlformats.org/officeDocument/2006/relationships" xmlns:m="http://schemas.openxmlformats.org/officeDocument/2006/math" xmlns:v="urn:schemas-microsoft-com:vml" xmlns:wp14="http://schemas.microsoft.com/office/word/2010/wordprocessingDrawing" xmlns:wp="http://schemas.openxmlformats.org/drawingml/2006/wordprocessingDrawing" xmlns:w10="urn:schemas-microsoft-com:office:word" xmlns:w="http://schemas.openxmlformats.org/wordprocessingml/2006/main" xmlns:w14="http://schemas.microsoft.com/office/word/2010/wordml" xmlns:w15="http://schemas.microsoft.com/office/word/2012/wordml" xmlns:w16cex="http://schemas.microsoft.com/office/word/2018/wordml/cex" xmlns:w16cid="http://schemas.microsoft.com/office/word/2016/wordml/cid" xmlns:w16="http://schemas.microsoft.com/office/word/2018/wordml" xmlns:w16se="http://schemas.microsoft.com/office/word/2015/wordml/symex" xmlns:wpg="http://schemas.microsoft.com/office/word/2010/wordprocessingGroup" xmlns:wpi="http://schemas.microsoft.com/office/word/2010/wordprocessingInk" xmlns:wne="http://schemas.microsoft.com/office/word/2006/wordml" xmlns:wps="http://schemas.microsoft.com/office/word/2010/wordprocessingShape" mc:Ignorable="w14 w15 w16se w16cid w16 w16cex wp14">
   <w:abstractNum w:abstractNumId="0" w15:restartNumberingAfterBreak="0">
     <w:nsid w:val="19201B33"/>
     <w:multiLevelType w:val="multilevel"/>
@@ -1556,21 +1334,134 @@
       </w:rPr>
     </w:lvl>
   </w:abstractNum>
-  <w:num w:numId="2">
+  <w:abstractNum w:abstractNumId="1" w15:restartNumberingAfterBreak="0">
+    <w:nsid w:val="3FCC46DB"/>
+    <w:multiLevelType w:val="hybridMultilevel"/>
+    <w:tmpl w:val="FEAEEB46"/>
+    <w:lvl w:ilvl="0" w:tplc="998E7350">
+      <w:start w:val="1"/>
+      <w:numFmt w:val="bullet"/>
+      <w:lvlText w:val=""/>
+      <w:lvlJc w:val="left"/>
+      <w:pPr>
+        <w:ind w:left="720" w:hanging="360"/>
+      </w:pPr>
+      <w:rPr>
+        <w:rFonts w:ascii="Symbol" w:hAnsi="Symbol" w:hint="default"/>
+      </w:rPr>
+    </w:lvl>
+    <w:lvl w:ilvl="1" w:tplc="2550CCFA">
+      <w:start w:val="1"/>
+      <w:numFmt w:val="bullet"/>
+      <w:lvlText w:val="o"/>
+      <w:lvlJc w:val="left"/>
+      <w:pPr>
+        <w:ind w:left="1440" w:hanging="360"/>
+      </w:pPr>
+      <w:rPr>
+        <w:rFonts w:ascii="Courier New" w:hAnsi="Courier New" w:hint="default"/>
+      </w:rPr>
+    </w:lvl>
+    <w:lvl w:ilvl="2" w:tplc="475044BE">
+      <w:start w:val="1"/>
+      <w:numFmt w:val="bullet"/>
+      <w:lvlText w:val=""/>
+      <w:lvlJc w:val="left"/>
+      <w:pPr>
+        <w:ind w:left="2160" w:hanging="360"/>
+      </w:pPr>
+      <w:rPr>
+        <w:rFonts w:ascii="Wingdings" w:hAnsi="Wingdings" w:hint="default"/>
+      </w:rPr>
+    </w:lvl>
+    <w:lvl w:ilvl="3" w:tplc="C2DAC062">
+      <w:start w:val="1"/>
+      <w:numFmt w:val="bullet"/>
+      <w:lvlText w:val=""/>
+      <w:lvlJc w:val="left"/>
+      <w:pPr>
+        <w:ind w:left="2880" w:hanging="360"/>
+      </w:pPr>
+      <w:rPr>
+        <w:rFonts w:ascii="Symbol" w:hAnsi="Symbol" w:hint="default"/>
+      </w:rPr>
+    </w:lvl>
+    <w:lvl w:ilvl="4" w:tplc="E662FA48">
+      <w:start w:val="1"/>
+      <w:numFmt w:val="bullet"/>
+      <w:lvlText w:val="o"/>
+      <w:lvlJc w:val="left"/>
+      <w:pPr>
+        <w:ind w:left="3600" w:hanging="360"/>
+      </w:pPr>
+      <w:rPr>
+        <w:rFonts w:ascii="Courier New" w:hAnsi="Courier New" w:hint="default"/>
+      </w:rPr>
+    </w:lvl>
+    <w:lvl w:ilvl="5" w:tplc="677A4A2A">
+      <w:start w:val="1"/>
+      <w:numFmt w:val="bullet"/>
+      <w:lvlText w:val=""/>
+      <w:lvlJc w:val="left"/>
+      <w:pPr>
+        <w:ind w:left="4320" w:hanging="360"/>
+      </w:pPr>
+      <w:rPr>
+        <w:rFonts w:ascii="Wingdings" w:hAnsi="Wingdings" w:hint="default"/>
+      </w:rPr>
+    </w:lvl>
+    <w:lvl w:ilvl="6" w:tplc="8410D332">
+      <w:start w:val="1"/>
+      <w:numFmt w:val="bullet"/>
+      <w:lvlText w:val=""/>
+      <w:lvlJc w:val="left"/>
+      <w:pPr>
+        <w:ind w:left="5040" w:hanging="360"/>
+      </w:pPr>
+      <w:rPr>
+        <w:rFonts w:ascii="Symbol" w:hAnsi="Symbol" w:hint="default"/>
+      </w:rPr>
+    </w:lvl>
+    <w:lvl w:ilvl="7" w:tplc="DE48FE02">
+      <w:start w:val="1"/>
+      <w:numFmt w:val="bullet"/>
+      <w:lvlText w:val="o"/>
+      <w:lvlJc w:val="left"/>
+      <w:pPr>
+        <w:ind w:left="5760" w:hanging="360"/>
+      </w:pPr>
+      <w:rPr>
+        <w:rFonts w:ascii="Courier New" w:hAnsi="Courier New" w:hint="default"/>
+      </w:rPr>
+    </w:lvl>
+    <w:lvl w:ilvl="8" w:tplc="1B18E190">
+      <w:start w:val="1"/>
+      <w:numFmt w:val="bullet"/>
+      <w:lvlText w:val=""/>
+      <w:lvlJc w:val="left"/>
+      <w:pPr>
+        <w:ind w:left="6480" w:hanging="360"/>
+      </w:pPr>
+      <w:rPr>
+        <w:rFonts w:ascii="Wingdings" w:hAnsi="Wingdings" w:hint="default"/>
+      </w:rPr>
+    </w:lvl>
+  </w:abstractNum>
+  <w:num w:numId="1">
     <w:abstractNumId w:val="1"/>
   </w:num>
-  <w:num w:numId="1">
+  <w:num w:numId="2">
     <w:abstractNumId w:val="0"/>
   </w:num>
 </w:numbering>
 </file>
 
 <file path=word/styles.xml><?xml version="1.0" encoding="utf-8"?>
-<w:styles xmlns:mc="http://schemas.openxmlformats.org/markup-compatibility/2006" xmlns:r="http://schemas.openxmlformats.org/officeDocument/2006/relationships" xmlns:w="http://schemas.openxmlformats.org/wordprocessingml/2006/main" xmlns:w14="http://schemas.microsoft.com/office/word/2010/wordml" xmlns:w15="http://schemas.microsoft.com/office/word/2012/wordml" xmlns:w16cid="http://schemas.microsoft.com/office/word/2016/wordml/cid" xmlns:w16se="http://schemas.microsoft.com/office/word/2015/wordml/symex" mc:Ignorable="w14 w15 w16se w16cid">
+<w:styles xmlns:mc="http://schemas.openxmlformats.org/markup-compatibility/2006" xmlns:r="http://schemas.openxmlformats.org/officeDocument/2006/relationships" xmlns:w="http://schemas.openxmlformats.org/wordprocessingml/2006/main" xmlns:w14="http://schemas.microsoft.com/office/word/2010/wordml" xmlns:w15="http://schemas.microsoft.com/office/word/2012/wordml" xmlns:w16cex="http://schemas.microsoft.com/office/word/2018/wordml/cex" xmlns:w16cid="http://schemas.microsoft.com/office/word/2016/wordml/cid" xmlns:w16="http://schemas.microsoft.com/office/word/2018/wordml" xmlns:w16se="http://schemas.microsoft.com/office/word/2015/wordml/symex" mc:Ignorable="w14 w15 w16se w16cid w16 w16cex">
   <w:docDefaults>
     <w:rPrDefault>
       <w:rPr>
-        <w:rFonts w:asciiTheme="minorHAnsi" w:hAnsiTheme="minorHAnsi" w:eastAsiaTheme="minorHAnsi" w:cstheme="minorBidi"/>
+        <w:rFonts w:asciiTheme="minorHAnsi" w:eastAsiaTheme="minorHAnsi" w:hAnsiTheme="minorHAnsi" w:cstheme="minorBidi"/>
         <w:sz w:val="22"/>
         <w:szCs w:val="22"/>
         <w:lang w:val="es-MX" w:eastAsia="en-US" w:bidi="ar-SA"/>
@@ -1585,14 +1476,14 @@
   <w:latentStyles w:defLockedState="0" w:defUIPriority="99" w:defSemiHidden="0" w:defUnhideWhenUsed="0" w:defQFormat="0" w:count="376">
     <w:lsdException w:name="Normal" w:uiPriority="0" w:qFormat="1"/>
     <w:lsdException w:name="heading 1" w:uiPriority="0" w:qFormat="1"/>
-    <w:lsdException w:name="heading 2" w:uiPriority="9" w:semiHidden="1" w:unhideWhenUsed="1" w:qFormat="1"/>
-    <w:lsdException w:name="heading 3" w:uiPriority="9" w:semiHidden="1" w:unhideWhenUsed="1" w:qFormat="1"/>
-    <w:lsdException w:name="heading 4" w:uiPriority="9" w:semiHidden="1" w:unhideWhenUsed="1" w:qFormat="1"/>
-    <w:lsdException w:name="heading 5" w:uiPriority="9" w:semiHidden="1" w:unhideWhenUsed="1" w:qFormat="1"/>
-    <w:lsdException w:name="heading 6" w:uiPriority="9" w:semiHidden="1" w:unhideWhenUsed="1" w:qFormat="1"/>
-    <w:lsdException w:name="heading 7" w:uiPriority="9" w:semiHidden="1" w:unhideWhenUsed="1" w:qFormat="1"/>
-    <w:lsdException w:name="heading 8" w:uiPriority="9" w:semiHidden="1" w:unhideWhenUsed="1" w:qFormat="1"/>
-    <w:lsdException w:name="heading 9" w:uiPriority="9" w:semiHidden="1" w:unhideWhenUsed="1" w:qFormat="1"/>
+    <w:lsdException w:name="heading 2" w:semiHidden="1" w:uiPriority="9" w:unhideWhenUsed="1" w:qFormat="1"/>
+    <w:lsdException w:name="heading 3" w:semiHidden="1" w:uiPriority="9" w:unhideWhenUsed="1" w:qFormat="1"/>
+    <w:lsdException w:name="heading 4" w:semiHidden="1" w:uiPriority="9" w:unhideWhenUsed="1" w:qFormat="1"/>
+    <w:lsdException w:name="heading 5" w:semiHidden="1" w:uiPriority="9" w:unhideWhenUsed="1" w:qFormat="1"/>
+    <w:lsdException w:name="heading 6" w:semiHidden="1" w:uiPriority="9" w:unhideWhenUsed="1" w:qFormat="1"/>
+    <w:lsdException w:name="heading 7" w:semiHidden="1" w:uiPriority="9" w:unhideWhenUsed="1" w:qFormat="1"/>
+    <w:lsdException w:name="heading 8" w:semiHidden="1" w:uiPriority="9" w:unhideWhenUsed="1" w:qFormat="1"/>
+    <w:lsdException w:name="heading 9" w:semiHidden="1" w:uiPriority="9" w:unhideWhenUsed="1" w:qFormat="1"/>
     <w:lsdException w:name="index 1" w:semiHidden="1" w:unhideWhenUsed="1"/>
     <w:lsdException w:name="index 2" w:semiHidden="1" w:unhideWhenUsed="1"/>
     <w:lsdException w:name="index 3" w:semiHidden="1" w:unhideWhenUsed="1"/>
@@ -1602,22 +1493,22 @@
     <w:lsdException w:name="index 7" w:semiHidden="1" w:unhideWhenUsed="1"/>
     <w:lsdException w:name="index 8" w:semiHidden="1" w:unhideWhenUsed="1"/>
     <w:lsdException w:name="index 9" w:semiHidden="1" w:unhideWhenUsed="1"/>
-    <w:lsdException w:name="toc 1" w:uiPriority="39" w:semiHidden="1" w:unhideWhenUsed="1"/>
-    <w:lsdException w:name="toc 2" w:uiPriority="39" w:semiHidden="1" w:unhideWhenUsed="1"/>
-    <w:lsdException w:name="toc 3" w:uiPriority="39" w:semiHidden="1" w:unhideWhenUsed="1"/>
-    <w:lsdException w:name="toc 4" w:uiPriority="39" w:semiHidden="1" w:unhideWhenUsed="1"/>
-    <w:lsdException w:name="toc 5" w:uiPriority="39" w:semiHidden="1" w:unhideWhenUsed="1"/>
-    <w:lsdException w:name="toc 6" w:uiPriority="39" w:semiHidden="1" w:unhideWhenUsed="1"/>
-    <w:lsdException w:name="toc 7" w:uiPriority="39" w:semiHidden="1" w:unhideWhenUsed="1"/>
-    <w:lsdException w:name="toc 8" w:uiPriority="39" w:semiHidden="1" w:unhideWhenUsed="1"/>
-    <w:lsdException w:name="toc 9" w:uiPriority="39" w:semiHidden="1" w:unhideWhenUsed="1"/>
+    <w:lsdException w:name="toc 1" w:semiHidden="1" w:uiPriority="39" w:unhideWhenUsed="1"/>
+    <w:lsdException w:name="toc 2" w:semiHidden="1" w:uiPriority="39" w:unhideWhenUsed="1"/>
+    <w:lsdException w:name="toc 3" w:semiHidden="1" w:uiPriority="39" w:unhideWhenUsed="1"/>
+    <w:lsdException w:name="toc 4" w:semiHidden="1" w:uiPriority="39" w:unhideWhenUsed="1"/>
+    <w:lsdException w:name="toc 5" w:semiHidden="1" w:uiPriority="39" w:unhideWhenUsed="1"/>
+    <w:lsdException w:name="toc 6" w:semiHidden="1" w:uiPriority="39" w:unhideWhenUsed="1"/>
+    <w:lsdException w:name="toc 7" w:semiHidden="1" w:uiPriority="39" w:unhideWhenUsed="1"/>
+    <w:lsdException w:name="toc 8" w:semiHidden="1" w:uiPriority="39" w:unhideWhenUsed="1"/>
+    <w:lsdException w:name="toc 9" w:semiHidden="1" w:uiPriority="39" w:unhideWhenUsed="1"/>
     <w:lsdException w:name="Normal Indent" w:semiHidden="1" w:unhideWhenUsed="1"/>
     <w:lsdException w:name="footnote text" w:semiHidden="1" w:unhideWhenUsed="1"/>
     <w:lsdException w:name="annotation text" w:semiHidden="1" w:unhideWhenUsed="1"/>
     <w:lsdException w:name="header" w:semiHidden="1" w:unhideWhenUsed="1"/>
     <w:lsdException w:name="footer" w:semiHidden="1" w:unhideWhenUsed="1"/>
     <w:lsdException w:name="index heading" w:semiHidden="1" w:unhideWhenUsed="1"/>
-    <w:lsdException w:name="caption" w:uiPriority="35" w:semiHidden="1" w:unhideWhenUsed="1" w:qFormat="1"/>
+    <w:lsdException w:name="caption" w:semiHidden="1" w:uiPriority="35" w:unhideWhenUsed="1" w:qFormat="1"/>
     <w:lsdException w:name="table of figures" w:semiHidden="1" w:unhideWhenUsed="1"/>
     <w:lsdException w:name="envelope address" w:semiHidden="1" w:unhideWhenUsed="1"/>
     <w:lsdException w:name="envelope return" w:semiHidden="1" w:unhideWhenUsed="1"/>
@@ -1648,7 +1539,7 @@
     <w:lsdException w:name="Title" w:uiPriority="10" w:qFormat="1"/>
     <w:lsdException w:name="Closing" w:semiHidden="1" w:unhideWhenUsed="1"/>
     <w:lsdException w:name="Signature" w:semiHidden="1" w:unhideWhenUsed="1"/>
-    <w:lsdException w:name="Default Paragraph Font" w:uiPriority="1" w:semiHidden="1" w:unhideWhenUsed="1"/>
+    <w:lsdException w:name="Default Paragraph Font" w:semiHidden="1" w:uiPriority="1" w:unhideWhenUsed="1"/>
     <w:lsdException w:name="Body Text" w:semiHidden="1" w:unhideWhenUsed="1"/>
     <w:lsdException w:name="Body Text Indent" w:semiHidden="1" w:unhideWhenUsed="1"/>
     <w:lsdException w:name="List Continue" w:semiHidden="1" w:unhideWhenUsed="1"/>
@@ -1848,8 +1739,8 @@
     <w:lsdException w:name="Subtle Reference" w:uiPriority="31" w:qFormat="1"/>
     <w:lsdException w:name="Intense Reference" w:uiPriority="32" w:qFormat="1"/>
     <w:lsdException w:name="Book Title" w:uiPriority="33" w:qFormat="1"/>
-    <w:lsdException w:name="Bibliography" w:uiPriority="37" w:semiHidden="1" w:unhideWhenUsed="1"/>
-    <w:lsdException w:name="TOC Heading" w:uiPriority="39" w:semiHidden="1" w:unhideWhenUsed="1" w:qFormat="1"/>
+    <w:lsdException w:name="Bibliography" w:semiHidden="1" w:uiPriority="37" w:unhideWhenUsed="1"/>
+    <w:lsdException w:name="TOC Heading" w:semiHidden="1" w:uiPriority="39" w:unhideWhenUsed="1" w:qFormat="1"/>
     <w:lsdException w:name="Plain Table 1" w:uiPriority="41"/>
     <w:lsdException w:name="Plain Table 2" w:uiPriority="42"/>
     <w:lsdException w:name="Plain Table 3" w:uiPriority="43"/>
@@ -1960,7 +1851,7 @@
     <w:lsdException w:name="Unresolved Mention" w:semiHidden="1" w:unhideWhenUsed="1"/>
     <w:lsdException w:name="Smart Link" w:semiHidden="1" w:unhideWhenUsed="1"/>
   </w:latentStyles>
-  <w:style w:type="paragraph" w:styleId="Normal" w:default="1">
+  <w:style w:type="paragraph" w:default="1" w:styleId="Normal">
     <w:name w:val="Normal"/>
     <w:qFormat/>
     <w:rsid w:val="00E66ED9"/>
@@ -1968,7 +1859,7 @@
       <w:spacing w:after="0" w:line="240" w:lineRule="auto"/>
     </w:pPr>
     <w:rPr>
-      <w:rFonts w:ascii="Times New Roman" w:hAnsi="Times New Roman" w:eastAsia="Times New Roman" w:cs="Times New Roman"/>
+      <w:rFonts w:ascii="Times New Roman" w:eastAsia="Times New Roman" w:hAnsi="Times New Roman" w:cs="Times New Roman"/>
       <w:sz w:val="24"/>
       <w:szCs w:val="24"/>
       <w:lang w:val="es-ES" w:eastAsia="es-ES"/>
@@ -1992,13 +1883,13 @@
       <w:sz w:val="22"/>
     </w:rPr>
   </w:style>
-  <w:style w:type="character" w:styleId="Fuentedeprrafopredeter" w:default="1">
+  <w:style w:type="character" w:default="1" w:styleId="Fuentedeprrafopredeter">
     <w:name w:val="Default Paragraph Font"/>
     <w:uiPriority w:val="1"/>
     <w:semiHidden/>
     <w:unhideWhenUsed/>
   </w:style>
-  <w:style w:type="table" w:styleId="Tablanormal" w:default="1">
+  <w:style w:type="table" w:default="1" w:styleId="Tablanormal">
     <w:name w:val="Normal Table"/>
     <w:uiPriority w:val="99"/>
     <w:semiHidden/>
@@ -2013,19 +1904,19 @@
       </w:tblCellMar>
     </w:tblPr>
   </w:style>
-  <w:style w:type="numbering" w:styleId="Sinlista" w:default="1">
+  <w:style w:type="numbering" w:default="1" w:styleId="Sinlista">
     <w:name w:val="No List"/>
     <w:uiPriority w:val="99"/>
     <w:semiHidden/>
     <w:unhideWhenUsed/>
   </w:style>
-  <w:style w:type="character" w:styleId="Ttulo1Car" w:customStyle="1">
+  <w:style w:type="character" w:customStyle="1" w:styleId="Ttulo1Car">
     <w:name w:val="Título 1 Car"/>
     <w:basedOn w:val="Fuentedeprrafopredeter"/>
     <w:link w:val="Ttulo1"/>
     <w:rsid w:val="00E66ED9"/>
     <w:rPr>
-      <w:rFonts w:ascii="Arial" w:hAnsi="Arial" w:eastAsia="Times New Roman" w:cs="Arial"/>
+      <w:rFonts w:ascii="Arial" w:eastAsia="Times New Roman" w:hAnsi="Arial" w:cs="Arial"/>
       <w:b/>
       <w:bCs/>
       <w:szCs w:val="24"/>

</xml_diff>